<commit_message>
move formation work in progress, attack move broken
</commit_message>
<xml_diff>
--- a/Applications of Data Structures and Design Patterns.docx
+++ b/Applications of Data Structures and Design Patterns.docx
@@ -13,9 +13,109 @@
       </w:r>
     </w:p>
     <w:p>
-      <w:r>
-        <w:t xml:space="preserve"> KD Tree:</w:t>
-      </w:r>
+      <w:pPr>
+        <w:pStyle w:val="ListParagraph"/>
+        <w:numPr>
+          <w:ilvl w:val="0"/>
+          <w:numId w:val="1"/>
+        </w:numPr>
+      </w:pPr>
+      <w:r>
+        <w:t xml:space="preserve">The KD tree is implemented in </w:t>
+      </w:r>
+      <w:proofErr w:type="spellStart"/>
+      <w:r>
+        <w:t>Kdtree.cs</w:t>
+      </w:r>
+      <w:proofErr w:type="spellEnd"/>
+      <w:r>
+        <w:t xml:space="preserve"> (found in folder: </w:t>
+      </w:r>
+      <w:r>
+        <w:t>Scripts\</w:t>
+      </w:r>
+      <w:proofErr w:type="spellStart"/>
+      <w:r>
+        <w:t>DesignPatterns</w:t>
+      </w:r>
+      <w:proofErr w:type="spellEnd"/>
+      <w:r>
+        <w:t>\</w:t>
+      </w:r>
+      <w:r>
+        <w:t xml:space="preserve"> </w:t>
+      </w:r>
+      <w:proofErr w:type="spellStart"/>
+      <w:r>
+        <w:t>Kdtree.cs</w:t>
+      </w:r>
+      <w:proofErr w:type="spellEnd"/>
+      <w:r>
+        <w:t>)</w:t>
+      </w:r>
+    </w:p>
+    <w:p>
+      <w:pPr>
+        <w:pStyle w:val="ListParagraph"/>
+        <w:numPr>
+          <w:ilvl w:val="0"/>
+          <w:numId w:val="1"/>
+        </w:numPr>
+      </w:pPr>
+      <w:r>
+        <w:t>Observer abstract class: Scripts\</w:t>
+      </w:r>
+      <w:proofErr w:type="spellStart"/>
+      <w:r>
+        <w:t>DesignPatterns</w:t>
+      </w:r>
+      <w:proofErr w:type="spellEnd"/>
+      <w:r>
+        <w:t>\</w:t>
+      </w:r>
+      <w:proofErr w:type="spellStart"/>
+      <w:r>
+        <w:t>Observer.cs</w:t>
+      </w:r>
+      <w:proofErr w:type="spellEnd"/>
+    </w:p>
+    <w:p>
+      <w:pPr>
+        <w:pStyle w:val="ListParagraph"/>
+        <w:numPr>
+          <w:ilvl w:val="0"/>
+          <w:numId w:val="1"/>
+        </w:numPr>
+      </w:pPr>
+      <w:r>
+        <w:t xml:space="preserve">Subject abstract class: </w:t>
+      </w:r>
+      <w:r>
+        <w:t>Scripts\</w:t>
+      </w:r>
+      <w:proofErr w:type="spellStart"/>
+      <w:r>
+        <w:t>DesignPatterns</w:t>
+      </w:r>
+      <w:proofErr w:type="spellEnd"/>
+      <w:r>
+        <w:t>\</w:t>
+      </w:r>
+      <w:proofErr w:type="spellStart"/>
+      <w:r>
+        <w:t>Subject.cs</w:t>
+      </w:r>
+      <w:proofErr w:type="spellEnd"/>
+    </w:p>
+    <w:p/>
+    <w:p>
+      <w:pPr>
+        <w:pStyle w:val="ListParagraph"/>
+        <w:numPr>
+          <w:ilvl w:val="0"/>
+          <w:numId w:val="1"/>
+        </w:numPr>
+      </w:pPr>
     </w:p>
     <w:p>
       <w:pPr>
@@ -62,118 +162,273 @@
           <w:numId w:val="1"/>
         </w:numPr>
       </w:pPr>
-      <w:r>
-        <w:t>Soldiers have a sightRange</w:t>
-      </w:r>
-    </w:p>
-    <w:p>
-      <w:r>
-        <w:t>Observer:</w:t>
-      </w:r>
-    </w:p>
-    <w:p>
-      <w:pPr>
-        <w:pStyle w:val="ListParagraph"/>
-        <w:numPr>
-          <w:ilvl w:val="0"/>
-          <w:numId w:val="1"/>
-        </w:numPr>
-      </w:pPr>
-      <w:proofErr w:type="spellStart"/>
-      <w:r>
-        <w:t>EnemyManager</w:t>
-      </w:r>
-      <w:proofErr w:type="spellEnd"/>
-      <w:r>
-        <w:t xml:space="preserve"> is an Observer and the Subjects are Nodes</w:t>
-      </w:r>
-    </w:p>
-    <w:p>
-      <w:pPr>
-        <w:pStyle w:val="ListParagraph"/>
-        <w:numPr>
-          <w:ilvl w:val="0"/>
-          <w:numId w:val="1"/>
-        </w:numPr>
-      </w:pPr>
-      <w:r>
-        <w:t>It observes the nodes on the map</w:t>
-      </w:r>
-    </w:p>
-    <w:p>
-      <w:pPr>
-        <w:pStyle w:val="ListParagraph"/>
-        <w:numPr>
-          <w:ilvl w:val="0"/>
-          <w:numId w:val="1"/>
-        </w:numPr>
-      </w:pPr>
-      <w:r>
-        <w:t xml:space="preserve">Notified when state changes </w:t>
-      </w:r>
-    </w:p>
-    <w:p>
-      <w:pPr>
-        <w:pStyle w:val="ListParagraph"/>
-        <w:numPr>
-          <w:ilvl w:val="0"/>
-          <w:numId w:val="1"/>
-        </w:numPr>
-      </w:pPr>
-      <w:r>
-        <w:t>It sends minions only to nodes that the player controls</w:t>
-      </w:r>
-    </w:p>
-    <w:p>
-      <w:pPr>
-        <w:pStyle w:val="ListParagraph"/>
-        <w:numPr>
-          <w:ilvl w:val="0"/>
-          <w:numId w:val="1"/>
-        </w:numPr>
-      </w:pPr>
-      <w:r>
-        <w:t xml:space="preserve">Soldiers have a </w:t>
-      </w:r>
-      <w:proofErr w:type="spellStart"/>
-      <w:r>
+    </w:p>
+    <w:p>
+      <w:pPr>
+        <w:ind w:left="360"/>
+        <w:rPr>
+          <w:u w:val="single"/>
+        </w:rPr>
+      </w:pPr>
+      <w:r>
+        <w:rPr>
+          <w:u w:val="single"/>
+        </w:rPr>
+        <w:t xml:space="preserve">Soldiers and </w:t>
+      </w:r>
+      <w:proofErr w:type="spellStart"/>
+      <w:r>
+        <w:rPr>
+          <w:u w:val="single"/>
+        </w:rPr>
         <w:t>SightRange</w:t>
       </w:r>
       <w:proofErr w:type="spellEnd"/>
-    </w:p>
-    <w:p>
-      <w:pPr>
-        <w:pStyle w:val="ListParagraph"/>
-        <w:numPr>
-          <w:ilvl w:val="1"/>
-          <w:numId w:val="1"/>
-        </w:numPr>
-      </w:pPr>
-      <w:r>
-        <w:t>The soldiers maintain a KD tree of enemies that are within range to determine which the nearest enemy is to attack it</w:t>
-      </w:r>
-    </w:p>
-    <w:p>
-      <w:pPr>
-        <w:pStyle w:val="ListParagraph"/>
-        <w:numPr>
-          <w:ilvl w:val="1"/>
-          <w:numId w:val="1"/>
-        </w:numPr>
-      </w:pPr>
-      <w:r>
-        <w:t xml:space="preserve">When an enemy comes within the </w:t>
-      </w:r>
-      <w:proofErr w:type="spellStart"/>
-      <w:r>
-        <w:t>sightrange</w:t>
-      </w:r>
-      <w:proofErr w:type="spellEnd"/>
-      <w:r>
-        <w:t xml:space="preserve"> (or leaves it, most likely by dying), the soldier is notified of this and they update their KD tree </w:t>
-      </w:r>
+      <w:r>
+        <w:rPr>
+          <w:u w:val="single"/>
+        </w:rPr>
+        <w:t>:</w:t>
+      </w:r>
+    </w:p>
+    <w:p>
+      <w:pPr>
+        <w:pStyle w:val="ListParagraph"/>
+        <w:numPr>
+          <w:ilvl w:val="0"/>
+          <w:numId w:val="1"/>
+        </w:numPr>
+      </w:pPr>
+      <w:r>
+        <w:t>The s</w:t>
+      </w:r>
+      <w:r>
+        <w:t>oldier</w:t>
+      </w:r>
+      <w:r>
+        <w:t>s have a sphere collider that acts as their sight range. The soldier (Scripts\Soldiers\</w:t>
+      </w:r>
+      <w:proofErr w:type="spellStart"/>
+      <w:r>
+        <w:t>Soldier.cs</w:t>
+      </w:r>
+      <w:proofErr w:type="spellEnd"/>
+      <w:r>
+        <w:t xml:space="preserve">) is an observer of the </w:t>
+      </w:r>
+      <w:proofErr w:type="spellStart"/>
+      <w:r>
+        <w:t>SoldierSight</w:t>
+      </w:r>
+      <w:proofErr w:type="spellEnd"/>
+      <w:r>
+        <w:t xml:space="preserve"> (Scripts\Soldiers\</w:t>
+      </w:r>
+      <w:proofErr w:type="spellStart"/>
+      <w:r>
+        <w:t>SoldierSight.cs</w:t>
+      </w:r>
+      <w:proofErr w:type="spellEnd"/>
+      <w:r>
+        <w:t xml:space="preserve"> – extends Subject). </w:t>
+      </w:r>
+    </w:p>
+    <w:p>
+      <w:pPr>
+        <w:pStyle w:val="ListParagraph"/>
+        <w:numPr>
+          <w:ilvl w:val="0"/>
+          <w:numId w:val="1"/>
+        </w:numPr>
+      </w:pPr>
+      <w:r>
+        <w:t>The Soldier maintains a KD tree of drones to figure out the nearest drone (which is what it targets and attacks)</w:t>
+      </w:r>
+    </w:p>
+    <w:p>
+      <w:pPr>
+        <w:pStyle w:val="ListParagraph"/>
+        <w:numPr>
+          <w:ilvl w:val="0"/>
+          <w:numId w:val="1"/>
+        </w:numPr>
+      </w:pPr>
+      <w:r>
+        <w:t xml:space="preserve">The </w:t>
+      </w:r>
+      <w:proofErr w:type="spellStart"/>
+      <w:r>
+        <w:t>SoldierSight</w:t>
+      </w:r>
+      <w:proofErr w:type="spellEnd"/>
+      <w:r>
+        <w:t xml:space="preserve"> script maintains a list of drones in sight. </w:t>
+      </w:r>
+    </w:p>
+    <w:p>
+      <w:pPr>
+        <w:pStyle w:val="ListParagraph"/>
+        <w:numPr>
+          <w:ilvl w:val="0"/>
+          <w:numId w:val="1"/>
+        </w:numPr>
+      </w:pPr>
+      <w:r>
+        <w:t>Whenever a drone enters the collider or leaves the collider, it notifies the soldier and pushes the updated list of drones in sight to the soldier script</w:t>
+      </w:r>
+    </w:p>
+    <w:p>
+      <w:pPr>
+        <w:pStyle w:val="ListParagraph"/>
+        <w:numPr>
+          <w:ilvl w:val="0"/>
+          <w:numId w:val="1"/>
+        </w:numPr>
+      </w:pPr>
+      <w:r>
+        <w:t xml:space="preserve">At this point, the Soldier updates its </w:t>
+      </w:r>
+      <w:proofErr w:type="spellStart"/>
+      <w:r>
+        <w:t>KDtree</w:t>
+      </w:r>
+      <w:proofErr w:type="spellEnd"/>
+    </w:p>
+    <w:p>
+      <w:pPr>
+        <w:pStyle w:val="ListParagraph"/>
+      </w:pPr>
       <w:bookmarkStart w:id="0" w:name="_GoBack"/>
       <w:bookmarkEnd w:id="0"/>
+    </w:p>
+    <w:p>
+      <w:pPr>
+        <w:ind w:left="360"/>
+      </w:pPr>
+      <w:proofErr w:type="spellStart"/>
+      <w:r>
+        <w:t>Soldier.cs</w:t>
+      </w:r>
+      <w:proofErr w:type="spellEnd"/>
+      <w:r>
+        <w:t xml:space="preserve"> &amp;</w:t>
+      </w:r>
+      <w:r>
+        <w:t xml:space="preserve"> </w:t>
+      </w:r>
+      <w:proofErr w:type="spellStart"/>
+      <w:r>
+        <w:t>S</w:t>
+      </w:r>
+      <w:r>
+        <w:t>ightRange</w:t>
+      </w:r>
+      <w:r>
+        <w:t>.cs</w:t>
+      </w:r>
+      <w:proofErr w:type="spellEnd"/>
+    </w:p>
+    <w:p>
+      <w:pPr>
+        <w:pStyle w:val="ListParagraph"/>
+        <w:numPr>
+          <w:ilvl w:val="0"/>
+          <w:numId w:val="1"/>
+        </w:numPr>
+      </w:pPr>
+      <w:proofErr w:type="spellStart"/>
+      <w:r>
+        <w:t>EnemyManager</w:t>
+      </w:r>
+      <w:proofErr w:type="spellEnd"/>
+      <w:r>
+        <w:t xml:space="preserve"> is an Observer and the Subjects are Nodes</w:t>
+      </w:r>
+    </w:p>
+    <w:p>
+      <w:pPr>
+        <w:pStyle w:val="ListParagraph"/>
+        <w:numPr>
+          <w:ilvl w:val="0"/>
+          <w:numId w:val="1"/>
+        </w:numPr>
+      </w:pPr>
+      <w:r>
+        <w:t>It observes the nodes on the map</w:t>
+      </w:r>
+    </w:p>
+    <w:p>
+      <w:pPr>
+        <w:pStyle w:val="ListParagraph"/>
+        <w:numPr>
+          <w:ilvl w:val="0"/>
+          <w:numId w:val="1"/>
+        </w:numPr>
+      </w:pPr>
+      <w:r>
+        <w:t xml:space="preserve">Notified when state changes </w:t>
+      </w:r>
+    </w:p>
+    <w:p>
+      <w:pPr>
+        <w:pStyle w:val="ListParagraph"/>
+        <w:numPr>
+          <w:ilvl w:val="0"/>
+          <w:numId w:val="1"/>
+        </w:numPr>
+      </w:pPr>
+      <w:r>
+        <w:t>It sends minions only to nodes that the player controls</w:t>
+      </w:r>
+    </w:p>
+    <w:p>
+      <w:pPr>
+        <w:pStyle w:val="ListParagraph"/>
+        <w:numPr>
+          <w:ilvl w:val="0"/>
+          <w:numId w:val="1"/>
+        </w:numPr>
+      </w:pPr>
+      <w:r>
+        <w:t xml:space="preserve">Soldiers have a </w:t>
+      </w:r>
+      <w:proofErr w:type="spellStart"/>
+      <w:r>
+        <w:t>SightRange</w:t>
+      </w:r>
+      <w:proofErr w:type="spellEnd"/>
+    </w:p>
+    <w:p>
+      <w:pPr>
+        <w:pStyle w:val="ListParagraph"/>
+        <w:numPr>
+          <w:ilvl w:val="1"/>
+          <w:numId w:val="1"/>
+        </w:numPr>
+      </w:pPr>
+      <w:r>
+        <w:t>The soldiers maintain a KD tree of enemies that are within range to determine which the nearest enemy is to attack it</w:t>
+      </w:r>
+    </w:p>
+    <w:p>
+      <w:pPr>
+        <w:pStyle w:val="ListParagraph"/>
+        <w:numPr>
+          <w:ilvl w:val="1"/>
+          <w:numId w:val="1"/>
+        </w:numPr>
+      </w:pPr>
+      <w:r>
+        <w:t xml:space="preserve">When an enemy comes within the </w:t>
+      </w:r>
+      <w:proofErr w:type="spellStart"/>
+      <w:r>
+        <w:t>sightrange</w:t>
+      </w:r>
+      <w:proofErr w:type="spellEnd"/>
+      <w:r>
+        <w:t xml:space="preserve"> (or leaves it, most likely by dying), the soldier is notified of this and they update their KD tree </w:t>
+      </w:r>
     </w:p>
     <w:p>
       <w:pPr>

</xml_diff>

<commit_message>
colours for move and attack move
</commit_message>
<xml_diff>
--- a/Applications of Data Structures and Design Patterns.docx
+++ b/Applications of Data Structures and Design Patterns.docx
@@ -21,91 +21,38 @@
         </w:numPr>
       </w:pPr>
       <w:r>
-        <w:t xml:space="preserve">The KD tree is implemented in </w:t>
-      </w:r>
-      <w:proofErr w:type="spellStart"/>
-      <w:r>
-        <w:t>Kdtree.cs</w:t>
-      </w:r>
-      <w:proofErr w:type="spellEnd"/>
-      <w:r>
-        <w:t xml:space="preserve"> (found in folder: </w:t>
-      </w:r>
-      <w:r>
-        <w:t>Scripts\</w:t>
-      </w:r>
-      <w:proofErr w:type="spellStart"/>
-      <w:r>
-        <w:t>DesignPatterns</w:t>
-      </w:r>
-      <w:proofErr w:type="spellEnd"/>
-      <w:r>
-        <w:t>\</w:t>
+        <w:t>The KD tree is implemented in Kdtree.cs (found in folder: Scripts\DesignPatterns\</w:t>
       </w:r>
       <w:r>
         <w:t xml:space="preserve"> </w:t>
       </w:r>
-      <w:proofErr w:type="spellStart"/>
-      <w:r>
-        <w:t>Kdtree.cs</w:t>
-      </w:r>
-      <w:proofErr w:type="spellEnd"/>
-      <w:r>
-        <w:t>)</w:t>
-      </w:r>
-    </w:p>
-    <w:p>
-      <w:pPr>
-        <w:pStyle w:val="ListParagraph"/>
-        <w:numPr>
-          <w:ilvl w:val="0"/>
-          <w:numId w:val="1"/>
-        </w:numPr>
-      </w:pPr>
-      <w:r>
-        <w:t>Observer abstract class: Scripts\</w:t>
-      </w:r>
-      <w:proofErr w:type="spellStart"/>
-      <w:r>
-        <w:t>DesignPatterns</w:t>
-      </w:r>
-      <w:proofErr w:type="spellEnd"/>
-      <w:r>
-        <w:t>\</w:t>
-      </w:r>
-      <w:proofErr w:type="spellStart"/>
-      <w:r>
-        <w:t>Observer.cs</w:t>
-      </w:r>
-      <w:proofErr w:type="spellEnd"/>
-    </w:p>
-    <w:p>
-      <w:pPr>
-        <w:pStyle w:val="ListParagraph"/>
-        <w:numPr>
-          <w:ilvl w:val="0"/>
-          <w:numId w:val="1"/>
-        </w:numPr>
-      </w:pPr>
-      <w:r>
-        <w:t xml:space="preserve">Subject abstract class: </w:t>
-      </w:r>
-      <w:r>
-        <w:t>Scripts\</w:t>
-      </w:r>
-      <w:proofErr w:type="spellStart"/>
-      <w:r>
-        <w:t>DesignPatterns</w:t>
-      </w:r>
-      <w:proofErr w:type="spellEnd"/>
-      <w:r>
-        <w:t>\</w:t>
-      </w:r>
-      <w:proofErr w:type="spellStart"/>
-      <w:r>
-        <w:t>Subject.cs</w:t>
-      </w:r>
-      <w:proofErr w:type="spellEnd"/>
+      <w:r>
+        <w:t>Kdtree.cs)</w:t>
+      </w:r>
+    </w:p>
+    <w:p>
+      <w:pPr>
+        <w:pStyle w:val="ListParagraph"/>
+        <w:numPr>
+          <w:ilvl w:val="0"/>
+          <w:numId w:val="1"/>
+        </w:numPr>
+      </w:pPr>
+      <w:r>
+        <w:t>Observer abstract class: Scripts\DesignPatterns\Observer.cs</w:t>
+      </w:r>
+    </w:p>
+    <w:p>
+      <w:pPr>
+        <w:pStyle w:val="ListParagraph"/>
+        <w:numPr>
+          <w:ilvl w:val="0"/>
+          <w:numId w:val="1"/>
+        </w:numPr>
+      </w:pPr>
+      <w:r>
+        <w:t>Subject abstract class: Scripts\DesignPatterns\Subject.cs</w:t>
+      </w:r>
     </w:p>
     <w:p/>
     <w:p>
@@ -125,21 +72,8 @@
           <w:numId w:val="1"/>
         </w:numPr>
       </w:pPr>
-      <w:proofErr w:type="spellStart"/>
-      <w:r>
-        <w:t>EnemyManager</w:t>
-      </w:r>
-      <w:proofErr w:type="spellEnd"/>
-      <w:r>
-        <w:t xml:space="preserve"> maintains a </w:t>
-      </w:r>
-      <w:proofErr w:type="spellStart"/>
-      <w:r>
-        <w:t>KDtree</w:t>
-      </w:r>
-      <w:proofErr w:type="spellEnd"/>
-      <w:r>
-        <w:t xml:space="preserve"> of Node Positions</w:t>
+      <w:r>
+        <w:t>EnemyManager maintains a KDtree of Node Positions</w:t>
       </w:r>
     </w:p>
     <w:p>
@@ -174,130 +108,201 @@
         <w:rPr>
           <w:u w:val="single"/>
         </w:rPr>
-        <w:t xml:space="preserve">Soldiers and </w:t>
-      </w:r>
-      <w:proofErr w:type="spellStart"/>
-      <w:r>
+        <w:t>Soldiers and SightRange:</w:t>
+      </w:r>
+    </w:p>
+    <w:p>
+      <w:pPr>
+        <w:pStyle w:val="ListParagraph"/>
+        <w:numPr>
+          <w:ilvl w:val="0"/>
+          <w:numId w:val="1"/>
+        </w:numPr>
+      </w:pPr>
+      <w:r>
+        <w:t>The s</w:t>
+      </w:r>
+      <w:r>
+        <w:t>oldier</w:t>
+      </w:r>
+      <w:r>
+        <w:t xml:space="preserve">s have a sphere collider that acts as their sight range. The soldier (Scripts\Soldiers\Soldier.cs) is an observer of the SoldierSight (Scripts\Soldiers\SoldierSight.cs – extends Subject). </w:t>
+      </w:r>
+    </w:p>
+    <w:p>
+      <w:pPr>
+        <w:pStyle w:val="ListParagraph"/>
+        <w:numPr>
+          <w:ilvl w:val="0"/>
+          <w:numId w:val="1"/>
+        </w:numPr>
+      </w:pPr>
+      <w:r>
+        <w:t>The Soldier maintains a KD tree of drones to figure out the nearest drone (which is what it targets and attacks)</w:t>
+      </w:r>
+    </w:p>
+    <w:p>
+      <w:pPr>
+        <w:pStyle w:val="ListParagraph"/>
+        <w:numPr>
+          <w:ilvl w:val="0"/>
+          <w:numId w:val="1"/>
+        </w:numPr>
+      </w:pPr>
+      <w:r>
+        <w:t xml:space="preserve">The SoldierSight script maintains a list of drones in sight. </w:t>
+      </w:r>
+    </w:p>
+    <w:p>
+      <w:pPr>
+        <w:pStyle w:val="ListParagraph"/>
+        <w:numPr>
+          <w:ilvl w:val="0"/>
+          <w:numId w:val="1"/>
+        </w:numPr>
+      </w:pPr>
+      <w:r>
+        <w:t>Whenever a drone enters the collider or leaves the collider, it notifies the soldier and pushes the updated list of drones in sight to the soldier script</w:t>
+      </w:r>
+    </w:p>
+    <w:p>
+      <w:pPr>
+        <w:pStyle w:val="ListParagraph"/>
+        <w:numPr>
+          <w:ilvl w:val="0"/>
+          <w:numId w:val="1"/>
+        </w:numPr>
+      </w:pPr>
+      <w:r>
+        <w:t xml:space="preserve">At this point, the Soldier updates its </w:t>
+      </w:r>
+      <w:r>
+        <w:t>KDtree</w:t>
+      </w:r>
+    </w:p>
+    <w:p>
+      <w:pPr>
+        <w:ind w:left="360"/>
+      </w:pPr>
+    </w:p>
+    <w:p>
+      <w:pPr>
+        <w:ind w:left="360"/>
         <w:rPr>
           <w:u w:val="single"/>
         </w:rPr>
-        <w:t>SightRange</w:t>
-      </w:r>
-      <w:proofErr w:type="spellEnd"/>
+      </w:pPr>
       <w:r>
         <w:rPr>
           <w:u w:val="single"/>
         </w:rPr>
-        <w:t>:</w:t>
-      </w:r>
-    </w:p>
-    <w:p>
-      <w:pPr>
-        <w:pStyle w:val="ListParagraph"/>
-        <w:numPr>
-          <w:ilvl w:val="0"/>
-          <w:numId w:val="1"/>
-        </w:numPr>
-      </w:pPr>
-      <w:r>
-        <w:t>The s</w:t>
-      </w:r>
-      <w:r>
-        <w:t>oldier</w:t>
-      </w:r>
-      <w:r>
-        <w:t>s have a sphere collider that acts as their sight range. The soldier (Scripts\Soldiers\</w:t>
-      </w:r>
-      <w:proofErr w:type="spellStart"/>
-      <w:r>
-        <w:t>Soldier.cs</w:t>
-      </w:r>
-      <w:proofErr w:type="spellEnd"/>
-      <w:r>
-        <w:t xml:space="preserve">) is an observer of the </w:t>
-      </w:r>
-      <w:proofErr w:type="spellStart"/>
-      <w:r>
-        <w:t>SoldierSight</w:t>
-      </w:r>
-      <w:proofErr w:type="spellEnd"/>
-      <w:r>
-        <w:t xml:space="preserve"> (Scripts\Soldiers\</w:t>
-      </w:r>
-      <w:proofErr w:type="spellStart"/>
-      <w:r>
-        <w:t>SoldierSight.cs</w:t>
-      </w:r>
-      <w:proofErr w:type="spellEnd"/>
-      <w:r>
-        <w:t xml:space="preserve"> – extends Subject). </w:t>
-      </w:r>
-    </w:p>
-    <w:p>
-      <w:pPr>
-        <w:pStyle w:val="ListParagraph"/>
-        <w:numPr>
-          <w:ilvl w:val="0"/>
-          <w:numId w:val="1"/>
-        </w:numPr>
-      </w:pPr>
-      <w:r>
-        <w:t>The Soldier maintains a KD tree of drones to figure out the nearest drone (which is what it targets and attacks)</w:t>
-      </w:r>
-    </w:p>
-    <w:p>
-      <w:pPr>
-        <w:pStyle w:val="ListParagraph"/>
-        <w:numPr>
-          <w:ilvl w:val="0"/>
-          <w:numId w:val="1"/>
-        </w:numPr>
-      </w:pPr>
-      <w:r>
-        <w:t xml:space="preserve">The </w:t>
-      </w:r>
-      <w:proofErr w:type="spellStart"/>
-      <w:r>
-        <w:t>SoldierSight</w:t>
-      </w:r>
-      <w:proofErr w:type="spellEnd"/>
-      <w:r>
-        <w:t xml:space="preserve"> script maintains a list of drones in sight. </w:t>
-      </w:r>
-    </w:p>
-    <w:p>
-      <w:pPr>
-        <w:pStyle w:val="ListParagraph"/>
-        <w:numPr>
-          <w:ilvl w:val="0"/>
-          <w:numId w:val="1"/>
-        </w:numPr>
-      </w:pPr>
-      <w:r>
-        <w:t>Whenever a drone enters the collider or leaves the collider, it notifies the soldier and pushes the updated list of drones in sight to the soldier script</w:t>
-      </w:r>
-    </w:p>
-    <w:p>
-      <w:pPr>
-        <w:pStyle w:val="ListParagraph"/>
-        <w:numPr>
-          <w:ilvl w:val="0"/>
-          <w:numId w:val="1"/>
-        </w:numPr>
-      </w:pPr>
-      <w:r>
-        <w:t xml:space="preserve">At this point, the Soldier updates its </w:t>
-      </w:r>
-      <w:proofErr w:type="spellStart"/>
-      <w:r>
-        <w:t>KDtree</w:t>
-      </w:r>
-      <w:proofErr w:type="spellEnd"/>
-    </w:p>
-    <w:p>
-      <w:pPr>
-        <w:pStyle w:val="ListParagraph"/>
-      </w:pPr>
+        <w:t>Group of Soldiers move in formation:</w:t>
+      </w:r>
+    </w:p>
+    <w:p>
+      <w:pPr>
+        <w:pStyle w:val="ListParagraph"/>
+        <w:numPr>
+          <w:ilvl w:val="0"/>
+          <w:numId w:val="1"/>
+        </w:numPr>
+        <w:rPr>
+          <w:u w:val="single"/>
+        </w:rPr>
+      </w:pPr>
+      <w:r>
+        <w:t>Implemented in Scripts\General\InputResolver.cs in the CalculateGroupMove() method</w:t>
+      </w:r>
+    </w:p>
+    <w:p>
+      <w:pPr>
+        <w:pStyle w:val="ListParagraph"/>
+        <w:numPr>
+          <w:ilvl w:val="0"/>
+          <w:numId w:val="1"/>
+        </w:numPr>
+        <w:rPr>
+          <w:u w:val="single"/>
+        </w:rPr>
+      </w:pPr>
+      <w:r>
+        <w:t>When a group of soldiers are selected and given a move order, normally they would all head towards the one destination and run into eachother.</w:t>
+      </w:r>
+    </w:p>
+    <w:p>
+      <w:pPr>
+        <w:pStyle w:val="ListParagraph"/>
+        <w:numPr>
+          <w:ilvl w:val="0"/>
+          <w:numId w:val="1"/>
+        </w:numPr>
+        <w:rPr>
+          <w:u w:val="single"/>
+        </w:rPr>
+      </w:pPr>
+      <w:r>
+        <w:t>This method calculates an array of destinations to assign to each soldier so that they end up in a formation around the destination point</w:t>
+      </w:r>
+    </w:p>
+    <w:p>
+      <w:pPr>
+        <w:pStyle w:val="ListParagraph"/>
+        <w:numPr>
+          <w:ilvl w:val="0"/>
+          <w:numId w:val="1"/>
+        </w:numPr>
+        <w:rPr>
+          <w:u w:val="single"/>
+        </w:rPr>
+      </w:pPr>
+      <w:r>
+        <w:t>I calculate the average position of the soldiers selected.</w:t>
+      </w:r>
+    </w:p>
+    <w:p>
+      <w:pPr>
+        <w:pStyle w:val="ListParagraph"/>
+        <w:numPr>
+          <w:ilvl w:val="0"/>
+          <w:numId w:val="1"/>
+        </w:numPr>
+        <w:rPr>
+          <w:u w:val="single"/>
+        </w:rPr>
+      </w:pPr>
+      <w:r>
+        <w:t>Then I use a KDtree to calculate the soldier closest to the average position.</w:t>
+      </w:r>
+    </w:p>
+    <w:p>
+      <w:pPr>
+        <w:pStyle w:val="ListParagraph"/>
+        <w:numPr>
+          <w:ilvl w:val="0"/>
+          <w:numId w:val="1"/>
+        </w:numPr>
+        <w:rPr>
+          <w:u w:val="single"/>
+        </w:rPr>
+      </w:pPr>
+      <w:r>
+        <w:t>This soldier assumes the central position at the destination</w:t>
+      </w:r>
+    </w:p>
+    <w:p>
+      <w:pPr>
+        <w:pStyle w:val="ListParagraph"/>
+        <w:numPr>
+          <w:ilvl w:val="0"/>
+          <w:numId w:val="1"/>
+        </w:numPr>
+        <w:rPr>
+          <w:u w:val="single"/>
+        </w:rPr>
+      </w:pPr>
+      <w:r>
+        <w:t>The other soldiers take up positions to the left or right of the central soldier, near the destination point.</w:t>
+      </w:r>
       <w:bookmarkStart w:id="0" w:name="_GoBack"/>
       <w:bookmarkEnd w:id="0"/>
     </w:p>
@@ -305,18 +310,12 @@
       <w:pPr>
         <w:ind w:left="360"/>
       </w:pPr>
-      <w:proofErr w:type="spellStart"/>
-      <w:r>
-        <w:t>Soldier.cs</w:t>
-      </w:r>
-      <w:proofErr w:type="spellEnd"/>
-      <w:r>
-        <w:t xml:space="preserve"> &amp;</w:t>
+      <w:r>
+        <w:t>Soldier.cs &amp;</w:t>
       </w:r>
       <w:r>
         <w:t xml:space="preserve"> </w:t>
       </w:r>
-      <w:proofErr w:type="spellStart"/>
       <w:r>
         <w:t>S</w:t>
       </w:r>
@@ -326,23 +325,17 @@
       <w:r>
         <w:t>.cs</w:t>
       </w:r>
-      <w:proofErr w:type="spellEnd"/>
-    </w:p>
-    <w:p>
-      <w:pPr>
-        <w:pStyle w:val="ListParagraph"/>
-        <w:numPr>
-          <w:ilvl w:val="0"/>
-          <w:numId w:val="1"/>
-        </w:numPr>
-      </w:pPr>
-      <w:proofErr w:type="spellStart"/>
-      <w:r>
-        <w:t>EnemyManager</w:t>
-      </w:r>
-      <w:proofErr w:type="spellEnd"/>
-      <w:r>
-        <w:t xml:space="preserve"> is an Observer and the Subjects are Nodes</w:t>
+    </w:p>
+    <w:p>
+      <w:pPr>
+        <w:pStyle w:val="ListParagraph"/>
+        <w:numPr>
+          <w:ilvl w:val="0"/>
+          <w:numId w:val="1"/>
+        </w:numPr>
+      </w:pPr>
+      <w:r>
+        <w:t>EnemyManager is an Observer and the Subjects are Nodes</w:t>
       </w:r>
     </w:p>
     <w:p>
@@ -390,13 +383,8 @@
         </w:numPr>
       </w:pPr>
       <w:r>
-        <w:t xml:space="preserve">Soldiers have a </w:t>
-      </w:r>
-      <w:proofErr w:type="spellStart"/>
-      <w:r>
-        <w:t>SightRange</w:t>
-      </w:r>
-      <w:proofErr w:type="spellEnd"/>
+        <w:t>Soldiers have a SightRange</w:t>
+      </w:r>
     </w:p>
     <w:p>
       <w:pPr>
@@ -407,6 +395,7 @@
         </w:numPr>
       </w:pPr>
       <w:r>
+        <w:lastRenderedPageBreak/>
         <w:t>The soldiers maintain a KD tree of enemies that are within range to determine which the nearest enemy is to attack it</w:t>
       </w:r>
     </w:p>
@@ -419,15 +408,7 @@
         </w:numPr>
       </w:pPr>
       <w:r>
-        <w:t xml:space="preserve">When an enemy comes within the </w:t>
-      </w:r>
-      <w:proofErr w:type="spellStart"/>
-      <w:r>
-        <w:t>sightrange</w:t>
-      </w:r>
-      <w:proofErr w:type="spellEnd"/>
-      <w:r>
-        <w:t xml:space="preserve"> (or leaves it, most likely by dying), the soldier is notified of this and they update their KD tree </w:t>
+        <w:t xml:space="preserve">When an enemy comes within the sightrange (or leaves it, most likely by dying), the soldier is notified of this and they update their KD tree </w:t>
       </w:r>
     </w:p>
     <w:p>

</xml_diff>

<commit_message>
multiple spawners and spawn limit
</commit_message>
<xml_diff>
--- a/Applications of Data Structures and Design Patterns.docx
+++ b/Applications of Data Structures and Design Patterns.docx
@@ -54,47 +54,9 @@
         <w:t>Subject abstract class: Scripts\DesignPatterns\Subject.cs</w:t>
       </w:r>
     </w:p>
-    <w:p/>
-    <w:p>
-      <w:pPr>
-        <w:pStyle w:val="ListParagraph"/>
-        <w:numPr>
-          <w:ilvl w:val="0"/>
-          <w:numId w:val="1"/>
-        </w:numPr>
-      </w:pPr>
-    </w:p>
-    <w:p>
-      <w:pPr>
-        <w:pStyle w:val="ListParagraph"/>
-        <w:numPr>
-          <w:ilvl w:val="0"/>
-          <w:numId w:val="1"/>
-        </w:numPr>
-      </w:pPr>
-      <w:r>
-        <w:t>EnemyManager maintains a KDtree of Node Positions</w:t>
-      </w:r>
-    </w:p>
-    <w:p>
-      <w:pPr>
-        <w:pStyle w:val="ListParagraph"/>
-        <w:numPr>
-          <w:ilvl w:val="0"/>
-          <w:numId w:val="1"/>
-        </w:numPr>
-      </w:pPr>
-      <w:r>
-        <w:t>Figures out which the closest node is and sends enemies to attack it</w:t>
-      </w:r>
-    </w:p>
-    <w:p>
-      <w:pPr>
-        <w:pStyle w:val="ListParagraph"/>
-        <w:numPr>
-          <w:ilvl w:val="0"/>
-          <w:numId w:val="1"/>
-        </w:numPr>
+    <w:p>
+      <w:pPr>
+        <w:pStyle w:val="ListParagraph"/>
       </w:pPr>
     </w:p>
     <w:p>
@@ -196,7 +158,19 @@
         <w:rPr>
           <w:u w:val="single"/>
         </w:rPr>
-        <w:t>Group of Soldiers move in formation:</w:t>
+        <w:t>Group</w:t>
+      </w:r>
+      <w:r>
+        <w:rPr>
+          <w:u w:val="single"/>
+        </w:rPr>
+        <w:t>s</w:t>
+      </w:r>
+      <w:r>
+        <w:rPr>
+          <w:u w:val="single"/>
+        </w:rPr>
+        <w:t xml:space="preserve"> of Soldiers move in formation:</w:t>
       </w:r>
     </w:p>
     <w:p>
@@ -302,12 +276,192 @@
       </w:pPr>
       <w:r>
         <w:t>The other soldiers take up positions to the left or right of the central soldier, near the destination point.</w:t>
+      </w:r>
+    </w:p>
+    <w:p>
+      <w:pPr>
+        <w:ind w:left="360"/>
+        <w:rPr>
+          <w:u w:val="single"/>
+        </w:rPr>
+      </w:pPr>
+    </w:p>
+    <w:p>
+      <w:pPr>
+        <w:ind w:left="360"/>
+        <w:rPr>
+          <w:u w:val="single"/>
+        </w:rPr>
+      </w:pPr>
+      <w:r>
+        <w:rPr>
+          <w:u w:val="single"/>
+        </w:rPr>
+        <w:t>EnemyController and SwarmSpawner</w:t>
+      </w:r>
+    </w:p>
+    <w:p>
+      <w:pPr>
+        <w:pStyle w:val="ListParagraph"/>
+        <w:numPr>
+          <w:ilvl w:val="0"/>
+          <w:numId w:val="1"/>
+        </w:numPr>
+        <w:rPr>
+          <w:u w:val="single"/>
+        </w:rPr>
+      </w:pPr>
+      <w:r>
+        <w:t>EnemyController is the Observer (Scripts\Enemies\EnemyController.cs)</w:t>
+      </w:r>
+    </w:p>
+    <w:p>
+      <w:pPr>
+        <w:pStyle w:val="ListParagraph"/>
+        <w:numPr>
+          <w:ilvl w:val="0"/>
+          <w:numId w:val="1"/>
+        </w:numPr>
+        <w:rPr>
+          <w:u w:val="single"/>
+        </w:rPr>
+      </w:pPr>
+      <w:r>
+        <w:t>SwarmSpawners are the subjects (Scripts\Enemies\SwarmSpawner.cs)</w:t>
+      </w:r>
+    </w:p>
+    <w:p>
+      <w:pPr>
+        <w:pStyle w:val="ListParagraph"/>
+        <w:numPr>
+          <w:ilvl w:val="0"/>
+          <w:numId w:val="1"/>
+        </w:numPr>
+        <w:rPr>
+          <w:u w:val="single"/>
+        </w:rPr>
+      </w:pPr>
+      <w:r>
+        <w:t>Each Drone has a Health script (Scripts\General\Health.cs)</w:t>
+      </w:r>
+    </w:p>
+    <w:p>
+      <w:pPr>
+        <w:pStyle w:val="ListParagraph"/>
+        <w:numPr>
+          <w:ilvl w:val="0"/>
+          <w:numId w:val="1"/>
+        </w:numPr>
+        <w:rPr>
+          <w:u w:val="single"/>
+        </w:rPr>
+      </w:pPr>
+      <w:r>
+        <w:t>The EnemyController</w:t>
+      </w:r>
+      <w:r>
+        <w:rPr>
+          <w:u w:val="single"/>
+        </w:rPr>
+        <w:t xml:space="preserve"> </w:t>
+      </w:r>
+      <w:r>
+        <w:t>knows the max number of enemies that can be on the map on any given time and maintains the number of enemies on the map currently</w:t>
+      </w:r>
+    </w:p>
+    <w:p>
+      <w:pPr>
+        <w:pStyle w:val="ListParagraph"/>
+        <w:numPr>
+          <w:ilvl w:val="0"/>
+          <w:numId w:val="1"/>
+        </w:numPr>
+        <w:rPr>
+          <w:u w:val="single"/>
+        </w:rPr>
+      </w:pPr>
+      <w:r>
+        <w:t>There are multiple SwarmSpawners on each map that continuously spawn enemies</w:t>
+      </w:r>
+    </w:p>
+    <w:p>
+      <w:pPr>
+        <w:pStyle w:val="ListParagraph"/>
+        <w:numPr>
+          <w:ilvl w:val="0"/>
+          <w:numId w:val="1"/>
+        </w:numPr>
+        <w:rPr>
+          <w:u w:val="single"/>
+        </w:rPr>
+      </w:pPr>
+      <w:r>
+        <w:t>Whenever they spawn an enemy, they Notify the observer to increment its enemyCount</w:t>
+      </w:r>
+    </w:p>
+    <w:p>
+      <w:pPr>
+        <w:pStyle w:val="ListParagraph"/>
+        <w:numPr>
+          <w:ilvl w:val="0"/>
+          <w:numId w:val="1"/>
+        </w:numPr>
+        <w:rPr>
+          <w:u w:val="single"/>
+        </w:rPr>
+      </w:pPr>
+      <w:r>
+        <w:t>Whenever an enemy dies, it notifies the EnemyController to decrement its enemyCount</w:t>
+      </w:r>
+    </w:p>
+    <w:p>
+      <w:pPr>
+        <w:pStyle w:val="ListParagraph"/>
+        <w:numPr>
+          <w:ilvl w:val="0"/>
+          <w:numId w:val="1"/>
+        </w:numPr>
+        <w:rPr>
+          <w:u w:val="single"/>
+        </w:rPr>
+      </w:pPr>
+      <w:r>
+        <w:lastRenderedPageBreak/>
+        <w:t>The EnemyController prevents the SpawnSpawners from spawning more enemies if the maxEnemies have been reached, until some die.</w:t>
       </w:r>
       <w:bookmarkStart w:id="0" w:name="_GoBack"/>
       <w:bookmarkEnd w:id="0"/>
     </w:p>
     <w:p>
       <w:pPr>
+        <w:rPr>
+          <w:u w:val="single"/>
+        </w:rPr>
+      </w:pPr>
+    </w:p>
+    <w:p>
+      <w:pPr>
+        <w:rPr>
+          <w:u w:val="single"/>
+        </w:rPr>
+      </w:pPr>
+    </w:p>
+    <w:p>
+      <w:pPr>
+        <w:rPr>
+          <w:u w:val="single"/>
+        </w:rPr>
+      </w:pPr>
+    </w:p>
+    <w:p>
+      <w:pPr>
+        <w:rPr>
+          <w:u w:val="single"/>
+        </w:rPr>
+      </w:pPr>
+    </w:p>
+    <w:p>
+      <w:pPr>
         <w:ind w:left="360"/>
       </w:pPr>
       <w:r>
@@ -395,7 +549,6 @@
         </w:numPr>
       </w:pPr>
       <w:r>
-        <w:lastRenderedPageBreak/>
         <w:t>The soldiers maintain a KD tree of enemies that are within range to determine which the nearest enemy is to attack it</w:t>
       </w:r>
     </w:p>

</xml_diff>